<commit_message>
Laboratorio 8 Entrega final
</commit_message>
<xml_diff>
--- a/Docs/Observaciones-Lab 8.docx
+++ b/Docs/Observaciones-Lab 8.docx
@@ -1,6 +1,6 @@
 
 <file path=word/document.xml><?xml version="1.0" encoding="utf-8"?>
-<w:document xmlns:wpc="http://schemas.microsoft.com/office/word/2010/wordprocessingCanvas" xmlns:cx="http://schemas.microsoft.com/office/drawing/2014/chartex" xmlns:cx1="http://schemas.microsoft.com/office/drawing/2015/9/8/chartex" xmlns:cx2="http://schemas.microsoft.com/office/drawing/2015/10/21/chartex" xmlns:cx3="http://schemas.microsoft.com/office/drawing/2016/5/9/chartex" xmlns:cx4="http://schemas.microsoft.com/office/drawing/2016/5/10/chartex" xmlns:cx5="http://schemas.microsoft.com/office/drawing/2016/5/11/chartex" xmlns:cx6="http://schemas.microsoft.com/office/drawing/2016/5/12/chartex" xmlns:cx7="http://schemas.microsoft.com/office/drawing/2016/5/13/chartex" xmlns:cx8="http://schemas.microsoft.com/office/drawing/2016/5/14/chartex" xmlns:mc="http://schemas.openxmlformats.org/markup-compatibility/2006" xmlns:aink="http://schemas.microsoft.com/office/drawing/2016/ink" xmlns:am3d="http://schemas.microsoft.com/office/drawing/2017/model3d" xmlns:o="urn:schemas-microsoft-com:office:office" xmlns:r="http://schemas.openxmlformats.org/officeDocument/2006/relationships" xmlns:m="http://schemas.openxmlformats.org/officeDocument/2006/math" xmlns:v="urn:schemas-microsoft-com:vml" xmlns:wp14="http://schemas.microsoft.com/office/word/2010/wordprocessingDrawing" xmlns:wp="http://schemas.openxmlformats.org/drawingml/2006/wordprocessingDrawing" xmlns:w10="urn:schemas-microsoft-com:office:word" xmlns:w="http://schemas.openxmlformats.org/wordprocessingml/2006/main" xmlns:w14="http://schemas.microsoft.com/office/word/2010/wordml" xmlns:w15="http://schemas.microsoft.com/office/word/2012/wordml" xmlns:w16cex="http://schemas.microsoft.com/office/word/2018/wordml/cex" xmlns:w16cid="http://schemas.microsoft.com/office/word/2016/wordml/cid" xmlns:w16="http://schemas.microsoft.com/office/word/2018/wordml" xmlns:w16se="http://schemas.microsoft.com/office/word/2015/wordml/symex" xmlns:wpg="http://schemas.microsoft.com/office/word/2010/wordprocessingGroup" xmlns:wpi="http://schemas.microsoft.com/office/word/2010/wordprocessingInk" xmlns:wne="http://schemas.microsoft.com/office/word/2006/wordml" xmlns:wps="http://schemas.microsoft.com/office/word/2010/wordprocessingShape" mc:Ignorable="w14 w15 w16se w16cid w16 w16cex wp14">
+<w:document xmlns:wpc="http://schemas.microsoft.com/office/word/2010/wordprocessingCanvas" xmlns:cx="http://schemas.microsoft.com/office/drawing/2014/chartex" xmlns:cx1="http://schemas.microsoft.com/office/drawing/2015/9/8/chartex" xmlns:cx2="http://schemas.microsoft.com/office/drawing/2015/10/21/chartex" xmlns:cx3="http://schemas.microsoft.com/office/drawing/2016/5/9/chartex" xmlns:cx4="http://schemas.microsoft.com/office/drawing/2016/5/10/chartex" xmlns:cx5="http://schemas.microsoft.com/office/drawing/2016/5/11/chartex" xmlns:cx6="http://schemas.microsoft.com/office/drawing/2016/5/12/chartex" xmlns:cx7="http://schemas.microsoft.com/office/drawing/2016/5/13/chartex" xmlns:cx8="http://schemas.microsoft.com/office/drawing/2016/5/14/chartex" xmlns:mc="http://schemas.openxmlformats.org/markup-compatibility/2006" xmlns:aink="http://schemas.microsoft.com/office/drawing/2016/ink" xmlns:am3d="http://schemas.microsoft.com/office/drawing/2017/model3d" xmlns:o="urn:schemas-microsoft-com:office:office" xmlns:r="http://schemas.openxmlformats.org/officeDocument/2006/relationships" xmlns:m="http://schemas.openxmlformats.org/officeDocument/2006/math" xmlns:v="urn:schemas-microsoft-com:vml" xmlns:wp14="http://schemas.microsoft.com/office/word/2010/wordprocessingDrawing" xmlns:wp="http://schemas.openxmlformats.org/drawingml/2006/wordprocessingDrawing" xmlns:w10="urn:schemas-microsoft-com:office:word" xmlns:w="http://schemas.openxmlformats.org/wordprocessingml/2006/main" xmlns:w14="http://schemas.microsoft.com/office/word/2010/wordml" xmlns:w15="http://schemas.microsoft.com/office/word/2012/wordml" xmlns:w16cex="http://schemas.microsoft.com/office/word/2018/wordml/cex" xmlns:w16cid="http://schemas.microsoft.com/office/word/2016/wordml/cid" xmlns:w16="http://schemas.microsoft.com/office/word/2018/wordml" xmlns:w16sdtdh="http://schemas.microsoft.com/office/word/2020/wordml/sdtdatahash" xmlns:w16se="http://schemas.microsoft.com/office/word/2015/wordml/symex" xmlns:wpg="http://schemas.microsoft.com/office/word/2010/wordprocessingGroup" xmlns:wpi="http://schemas.microsoft.com/office/word/2010/wordprocessingInk" xmlns:wne="http://schemas.microsoft.com/office/word/2006/wordml" xmlns:wps="http://schemas.microsoft.com/office/word/2010/wordprocessingShape" mc:Ignorable="w14 w15 w16se w16cid w16 w16cex w16sdtdh wp14">
   <w:body>
     <w:p>
       <w:pPr>
@@ -37,14 +37,21 @@
           <w:noProof w:val="0"/>
           <w:lang w:val="es-CO"/>
         </w:rPr>
-        <w:t xml:space="preserve">Estudiante </w:t>
+        <w:t>Martín Rincón</w:t>
       </w:r>
       <w:r>
         <w:rPr>
           <w:noProof w:val="0"/>
           <w:lang w:val="es-CO"/>
         </w:rPr>
-        <w:t>1 Cod XXXX</w:t>
+        <w:t xml:space="preserve"> Cod </w:t>
+      </w:r>
+      <w:r>
+        <w:rPr>
+          <w:noProof w:val="0"/>
+          <w:lang w:val="es-CO"/>
+        </w:rPr>
+        <w:t>201914114</w:t>
       </w:r>
     </w:p>
     <w:p>
@@ -61,14 +68,21 @@
           <w:noProof w:val="0"/>
           <w:lang w:val="es-CO"/>
         </w:rPr>
-        <w:t xml:space="preserve">Estudiante </w:t>
+        <w:t>Mariana Ruiz</w:t>
       </w:r>
       <w:r>
         <w:rPr>
           <w:noProof w:val="0"/>
           <w:lang w:val="es-CO"/>
         </w:rPr>
-        <w:t>2 Cod XXXX</w:t>
+        <w:t xml:space="preserve"> Cod </w:t>
+      </w:r>
+      <w:r>
+        <w:rPr>
+          <w:noProof w:val="0"/>
+          <w:lang w:val="es-CO"/>
+        </w:rPr>
+        <w:t>202011140</w:t>
       </w:r>
     </w:p>
     <w:p>
@@ -120,20 +134,16 @@
         <w:jc w:val="both"/>
         <w:rPr>
           <w:rFonts w:ascii="Dax-Regular" w:hAnsi="Dax-Regular"/>
-          <w:lang w:val="es-CO"/>
+          <w:lang w:val="es-ES"/>
         </w:rPr>
       </w:pPr>
-    </w:p>
-    <w:p>
-      <w:pPr>
-        <w:pStyle w:val="ListParagraph"/>
-        <w:spacing w:after="0"/>
-        <w:jc w:val="both"/>
+      <w:r>
         <w:rPr>
           <w:rFonts w:ascii="Dax-Regular" w:hAnsi="Dax-Regular"/>
-          <w:lang w:val="es-CO"/>
+          <w:lang w:val="es-ES"/>
         </w:rPr>
-      </w:pPr>
+        <w:t>Se supone que en un árbol balanceado la altura equivale al logaritmo base 2 del número de elementos. Como en este caso log2(n)=10&lt;29, podemos concluir que el árbol no está balanceado. Aunque no esté balanceado, podemos hacer una consulta en máximo 29 operaciones, un número muy bueno considerando que hay 1177 elementos.</w:t>
+      </w:r>
     </w:p>
     <w:p>
       <w:pPr>
@@ -162,9 +172,16 @@
         <w:pStyle w:val="ListParagraph"/>
         <w:rPr>
           <w:rFonts w:ascii="Dax-Regular" w:hAnsi="Dax-Regular"/>
-          <w:lang w:val="es-CO"/>
+          <w:lang w:val="es-ES"/>
         </w:rPr>
       </w:pPr>
+      <w:r>
+        <w:rPr>
+          <w:rFonts w:ascii="Dax-Regular" w:hAnsi="Dax-Regular"/>
+          <w:lang w:val="es-ES"/>
+        </w:rPr>
+        <w:t>Sería mayor, podría darse el caso en que la función de hash de un mismo index para todas las llaves; en este desfavorable escenario las consultas tendrían complejidad O(n).</w:t>
+      </w:r>
     </w:p>
     <w:p>
       <w:pPr>
@@ -202,9 +219,16 @@
         <w:pStyle w:val="ListParagraph"/>
         <w:rPr>
           <w:rFonts w:ascii="Dax-Regular" w:hAnsi="Dax-Regular"/>
-          <w:lang w:val="es-CO"/>
+          <w:lang w:val="es-ES"/>
         </w:rPr>
       </w:pPr>
+      <w:r>
+        <w:rPr>
+          <w:rFonts w:ascii="Dax-Regular" w:hAnsi="Dax-Regular"/>
+          <w:lang w:val="es-ES"/>
+        </w:rPr>
+        <w:t>Se utiliza la función orderedmap.values(), que recibe la tabla de símbolos con la información de las fechas, la fecha mínima y la fecha máxima que se desea consultar y retorna las llaves en ese rango.</w:t>
+      </w:r>
     </w:p>
     <w:p>
       <w:pPr>
@@ -228,7 +252,7 @@
 </file>
 
 <file path=word/numbering.xml><?xml version="1.0" encoding="utf-8"?>
-<w:numbering xmlns:wpc="http://schemas.microsoft.com/office/word/2010/wordprocessingCanvas" xmlns:cx="http://schemas.microsoft.com/office/drawing/2014/chartex" xmlns:cx1="http://schemas.microsoft.com/office/drawing/2015/9/8/chartex" xmlns:cx2="http://schemas.microsoft.com/office/drawing/2015/10/21/chartex" xmlns:cx3="http://schemas.microsoft.com/office/drawing/2016/5/9/chartex" xmlns:cx4="http://schemas.microsoft.com/office/drawing/2016/5/10/chartex" xmlns:cx5="http://schemas.microsoft.com/office/drawing/2016/5/11/chartex" xmlns:cx6="http://schemas.microsoft.com/office/drawing/2016/5/12/chartex" xmlns:cx7="http://schemas.microsoft.com/office/drawing/2016/5/13/chartex" xmlns:cx8="http://schemas.microsoft.com/office/drawing/2016/5/14/chartex" xmlns:mc="http://schemas.openxmlformats.org/markup-compatibility/2006" xmlns:aink="http://schemas.microsoft.com/office/drawing/2016/ink" xmlns:am3d="http://schemas.microsoft.com/office/drawing/2017/model3d" xmlns:o="urn:schemas-microsoft-com:office:office" xmlns:r="http://schemas.openxmlformats.org/officeDocument/2006/relationships" xmlns:m="http://schemas.openxmlformats.org/officeDocument/2006/math" xmlns:v="urn:schemas-microsoft-com:vml" xmlns:wp14="http://schemas.microsoft.com/office/word/2010/wordprocessingDrawing" xmlns:wp="http://schemas.openxmlformats.org/drawingml/2006/wordprocessingDrawing" xmlns:w10="urn:schemas-microsoft-com:office:word" xmlns:w="http://schemas.openxmlformats.org/wordprocessingml/2006/main" xmlns:w14="http://schemas.microsoft.com/office/word/2010/wordml" xmlns:w15="http://schemas.microsoft.com/office/word/2012/wordml" xmlns:w16cex="http://schemas.microsoft.com/office/word/2018/wordml/cex" xmlns:w16cid="http://schemas.microsoft.com/office/word/2016/wordml/cid" xmlns:w16="http://schemas.microsoft.com/office/word/2018/wordml" xmlns:w16se="http://schemas.microsoft.com/office/word/2015/wordml/symex" xmlns:wpg="http://schemas.microsoft.com/office/word/2010/wordprocessingGroup" xmlns:wpi="http://schemas.microsoft.com/office/word/2010/wordprocessingInk" xmlns:wne="http://schemas.microsoft.com/office/word/2006/wordml" xmlns:wps="http://schemas.microsoft.com/office/word/2010/wordprocessingShape" mc:Ignorable="w14 w15 w16se w16cid w16 w16cex wp14">
+<w:numbering xmlns:wpc="http://schemas.microsoft.com/office/word/2010/wordprocessingCanvas" xmlns:cx="http://schemas.microsoft.com/office/drawing/2014/chartex" xmlns:cx1="http://schemas.microsoft.com/office/drawing/2015/9/8/chartex" xmlns:cx2="http://schemas.microsoft.com/office/drawing/2015/10/21/chartex" xmlns:cx3="http://schemas.microsoft.com/office/drawing/2016/5/9/chartex" xmlns:cx4="http://schemas.microsoft.com/office/drawing/2016/5/10/chartex" xmlns:cx5="http://schemas.microsoft.com/office/drawing/2016/5/11/chartex" xmlns:cx6="http://schemas.microsoft.com/office/drawing/2016/5/12/chartex" xmlns:cx7="http://schemas.microsoft.com/office/drawing/2016/5/13/chartex" xmlns:cx8="http://schemas.microsoft.com/office/drawing/2016/5/14/chartex" xmlns:mc="http://schemas.openxmlformats.org/markup-compatibility/2006" xmlns:aink="http://schemas.microsoft.com/office/drawing/2016/ink" xmlns:am3d="http://schemas.microsoft.com/office/drawing/2017/model3d" xmlns:o="urn:schemas-microsoft-com:office:office" xmlns:r="http://schemas.openxmlformats.org/officeDocument/2006/relationships" xmlns:m="http://schemas.openxmlformats.org/officeDocument/2006/math" xmlns:v="urn:schemas-microsoft-com:vml" xmlns:wp14="http://schemas.microsoft.com/office/word/2010/wordprocessingDrawing" xmlns:wp="http://schemas.openxmlformats.org/drawingml/2006/wordprocessingDrawing" xmlns:w10="urn:schemas-microsoft-com:office:word" xmlns:w="http://schemas.openxmlformats.org/wordprocessingml/2006/main" xmlns:w14="http://schemas.microsoft.com/office/word/2010/wordml" xmlns:w15="http://schemas.microsoft.com/office/word/2012/wordml" xmlns:w16cex="http://schemas.microsoft.com/office/word/2018/wordml/cex" xmlns:w16cid="http://schemas.microsoft.com/office/word/2016/wordml/cid" xmlns:w16="http://schemas.microsoft.com/office/word/2018/wordml" xmlns:w16sdtdh="http://schemas.microsoft.com/office/word/2020/wordml/sdtdatahash" xmlns:w16se="http://schemas.microsoft.com/office/word/2015/wordml/symex" xmlns:wpg="http://schemas.microsoft.com/office/word/2010/wordprocessingGroup" xmlns:wpi="http://schemas.microsoft.com/office/word/2010/wordprocessingInk" xmlns:wne="http://schemas.microsoft.com/office/word/2006/wordml" xmlns:wps="http://schemas.microsoft.com/office/word/2010/wordprocessingShape" mc:Ignorable="w14 w15 w16se w16cid w16 w16cex w16sdtdh wp14">
   <w:abstractNum w:abstractNumId="0" w15:restartNumberingAfterBreak="0">
     <w:nsid w:val="00F45053"/>
     <w:multiLevelType w:val="hybridMultilevel"/>
@@ -1463,7 +1487,7 @@
 </file>
 
 <file path=word/styles.xml><?xml version="1.0" encoding="utf-8"?>
-<w:styles xmlns:mc="http://schemas.openxmlformats.org/markup-compatibility/2006" xmlns:r="http://schemas.openxmlformats.org/officeDocument/2006/relationships" xmlns:w="http://schemas.openxmlformats.org/wordprocessingml/2006/main" xmlns:w14="http://schemas.microsoft.com/office/word/2010/wordml" xmlns:w15="http://schemas.microsoft.com/office/word/2012/wordml" xmlns:w16cex="http://schemas.microsoft.com/office/word/2018/wordml/cex" xmlns:w16cid="http://schemas.microsoft.com/office/word/2016/wordml/cid" xmlns:w16="http://schemas.microsoft.com/office/word/2018/wordml" xmlns:w16se="http://schemas.microsoft.com/office/word/2015/wordml/symex" mc:Ignorable="w14 w15 w16se w16cid w16 w16cex">
+<w:styles xmlns:mc="http://schemas.openxmlformats.org/markup-compatibility/2006" xmlns:r="http://schemas.openxmlformats.org/officeDocument/2006/relationships" xmlns:w="http://schemas.openxmlformats.org/wordprocessingml/2006/main" xmlns:w14="http://schemas.microsoft.com/office/word/2010/wordml" xmlns:w15="http://schemas.microsoft.com/office/word/2012/wordml" xmlns:w16cex="http://schemas.microsoft.com/office/word/2018/wordml/cex" xmlns:w16cid="http://schemas.microsoft.com/office/word/2016/wordml/cid" xmlns:w16="http://schemas.microsoft.com/office/word/2018/wordml" xmlns:w16sdtdh="http://schemas.microsoft.com/office/word/2020/wordml/sdtdatahash" xmlns:w16se="http://schemas.microsoft.com/office/word/2015/wordml/symex" mc:Ignorable="w14 w15 w16se w16cid w16 w16cex w16sdtdh">
   <w:docDefaults>
     <w:rPrDefault>
       <w:rPr>
@@ -2447,9 +2471,12 @@
 </file>
 
 <file path=customXml/item1.xml><?xml version="1.0" encoding="utf-8"?>
-<p:properties xmlns:p="http://schemas.microsoft.com/office/2006/metadata/properties" xmlns:xsi="http://www.w3.org/2001/XMLSchema-instance" xmlns:pc="http://schemas.microsoft.com/office/infopath/2007/PartnerControls">
-  <documentManagement/>
-</p:properties>
+<?mso-contentType ?>
+<FormTemplates xmlns="http://schemas.microsoft.com/sharepoint/v3/contenttype/forms">
+  <Display>DocumentLibraryForm</Display>
+  <Edit>DocumentLibraryForm</Edit>
+  <New>DocumentLibraryForm</New>
+</FormTemplates>
 </file>
 
 <file path=customXml/item2.xml><?xml version="1.0" encoding="utf-8"?>
@@ -2664,31 +2691,43 @@
 </file>
 
 <file path=customXml/item3.xml><?xml version="1.0" encoding="utf-8"?>
-<?mso-contentType ?>
-<FormTemplates xmlns="http://schemas.microsoft.com/sharepoint/v3/contenttype/forms">
-  <Display>DocumentLibraryForm</Display>
-  <Edit>DocumentLibraryForm</Edit>
-  <New>DocumentLibraryForm</New>
-</FormTemplates>
+<p:properties xmlns:p="http://schemas.microsoft.com/office/2006/metadata/properties" xmlns:xsi="http://www.w3.org/2001/XMLSchema-instance" xmlns:pc="http://schemas.microsoft.com/office/infopath/2007/PartnerControls">
+  <documentManagement/>
+</p:properties>
 </file>
 
 <file path=customXml/itemProps1.xml><?xml version="1.0" encoding="utf-8"?>
+<ds:datastoreItem xmlns:ds="http://schemas.openxmlformats.org/officeDocument/2006/customXml" ds:itemID="{1F59EA8B-1FA8-40D2-A8B0-61B9CE1E4579}">
+  <ds:schemaRefs>
+    <ds:schemaRef ds:uri="http://schemas.microsoft.com/sharepoint/v3/contenttype/forms"/>
+  </ds:schemaRefs>
+</ds:datastoreItem>
+</file>
+
+<file path=customXml/itemProps2.xml><?xml version="1.0" encoding="utf-8"?>
+<ds:datastoreItem xmlns:ds="http://schemas.openxmlformats.org/officeDocument/2006/customXml" ds:itemID="{6A402F4C-F49F-4E29-8D88-E716A8E26B87}">
+  <ds:schemaRefs>
+    <ds:schemaRef ds:uri="http://schemas.microsoft.com/office/2006/metadata/contentType"/>
+    <ds:schemaRef ds:uri="http://schemas.microsoft.com/office/2006/metadata/properties/metaAttributes"/>
+    <ds:schemaRef ds:uri="http://www.w3.org/2001/XMLSchema"/>
+    <ds:schemaRef ds:uri="http://schemas.microsoft.com/office/2006/metadata/properties"/>
+    <ds:schemaRef ds:uri="164883f8-7691-4ecf-b54a-664c0d0edefe"/>
+    <ds:schemaRef ds:uri="85e30bcc-d76c-4413-8e4d-2dce22fb0743"/>
+    <ds:schemaRef ds:uri="http://schemas.microsoft.com/office/2006/documentManagement/types"/>
+    <ds:schemaRef ds:uri="http://schemas.microsoft.com/office/infopath/2007/PartnerControls"/>
+    <ds:schemaRef ds:uri="http://schemas.openxmlformats.org/package/2006/metadata/core-properties"/>
+    <ds:schemaRef ds:uri="http://purl.org/dc/elements/1.1/"/>
+    <ds:schemaRef ds:uri="http://purl.org/dc/terms/"/>
+    <ds:schemaRef ds:uri="http://schemas.microsoft.com/internal/obd"/>
+  </ds:schemaRefs>
+</ds:datastoreItem>
+</file>
+
+<file path=customXml/itemProps3.xml><?xml version="1.0" encoding="utf-8"?>
 <ds:datastoreItem xmlns:ds="http://schemas.openxmlformats.org/officeDocument/2006/customXml" ds:itemID="{8542EACB-7939-45C8-99C3-B6897CA7A7EF}">
   <ds:schemaRefs>
     <ds:schemaRef ds:uri="http://schemas.microsoft.com/office/2006/metadata/properties"/>
     <ds:schemaRef ds:uri="http://schemas.microsoft.com/office/infopath/2007/PartnerControls"/>
   </ds:schemaRefs>
 </ds:datastoreItem>
-</file>
-
-<file path=customXml/itemProps2.xml><?xml version="1.0" encoding="utf-8"?>
-<ds:datastoreItem xmlns:ds="http://schemas.openxmlformats.org/officeDocument/2006/customXml" ds:itemID="{6A402F4C-F49F-4E29-8D88-E716A8E26B87}"/>
-</file>
-
-<file path=customXml/itemProps3.xml><?xml version="1.0" encoding="utf-8"?>
-<ds:datastoreItem xmlns:ds="http://schemas.openxmlformats.org/officeDocument/2006/customXml" ds:itemID="{1F59EA8B-1FA8-40D2-A8B0-61B9CE1E4579}">
-  <ds:schemaRefs>
-    <ds:schemaRef ds:uri="http://schemas.microsoft.com/sharepoint/v3/contenttype/forms"/>
-  </ds:schemaRefs>
-</ds:datastoreItem>
 </file>
</xml_diff>